<commit_message>
Updated the specchio keystore to include certificate of new SPECCHIO VM. Updated the description on how to create a user account and connect to the VM.
</commit_message>
<xml_diff>
--- a/doc/SPECCHIO_VM.docx
+++ b/doc/SPECCHIO_VM.docx
@@ -310,7 +310,7 @@
         <w:fldChar w:fldCharType="separate"/>
       </w:r>
       <w:r>
-        <w:instrText>17.09.2017</w:instrText>
+        <w:instrText>24.09.2017</w:instrText>
       </w:r>
       <w:r>
         <w:fldChar w:fldCharType="end"/>
@@ -324,7 +324,7 @@
         <w:rPr>
           <w:noProof/>
         </w:rPr>
-        <w:t>17.09.2017</w:t>
+        <w:t>24.09.2017</w:t>
       </w:r>
       <w:bookmarkEnd w:id="4"/>
       <w:bookmarkEnd w:id="3"/>
@@ -344,7 +344,7 @@
         <w:rPr>
           <w:noProof/>
         </w:rPr>
-        <w:t>17.09.2017</w:t>
+        <w:t>24.09.2017</w:t>
       </w:r>
       <w:r>
         <w:rPr>
@@ -408,14 +408,27 @@
       <w:r>
         <w:fldChar w:fldCharType="end"/>
       </w:r>
-      <w:fldSimple w:instr="REF SQS  \* MERGEFORMAT ">
-        <w:r>
-          <w:rPr>
-            <w:noProof/>
-          </w:rPr>
-          <w:t>Approved</w:t>
-        </w:r>
-      </w:fldSimple>
+      <w:r>
+        <w:fldChar w:fldCharType="begin"/>
+      </w:r>
+      <w:r>
+        <w:instrText xml:space="preserve">REF SQS  \* MERGEFORMAT </w:instrText>
+      </w:r>
+      <w:r>
+        <w:fldChar w:fldCharType="separate"/>
+      </w:r>
+      <w:r>
+        <w:rPr>
+          <w:noProof/>
+        </w:rPr>
+        <w:t>Approved</w:t>
+      </w:r>
+      <w:r>
+        <w:rPr>
+          <w:noProof/>
+        </w:rPr>
+        <w:fldChar w:fldCharType="end"/>
+      </w:r>
       <w:r>
         <w:t xml:space="preserve"> </w:t>
       </w:r>
@@ -478,14 +491,27 @@
       <w:r>
         <w:fldChar w:fldCharType="end"/>
       </w:r>
-      <w:fldSimple w:instr="REF DOC_AUTHOR  \* MERGEFORMAT ">
-        <w:r>
-          <w:rPr>
-            <w:noProof/>
-          </w:rPr>
-          <w:t>A. Hueni (UZH)</w:t>
-        </w:r>
-      </w:fldSimple>
+      <w:r>
+        <w:fldChar w:fldCharType="begin"/>
+      </w:r>
+      <w:r>
+        <w:instrText xml:space="preserve">REF DOC_AUTHOR  \* MERGEFORMAT </w:instrText>
+      </w:r>
+      <w:r>
+        <w:fldChar w:fldCharType="separate"/>
+      </w:r>
+      <w:r>
+        <w:rPr>
+          <w:noProof/>
+        </w:rPr>
+        <w:t>A. Hueni (UZH)</w:t>
+      </w:r>
+      <w:r>
+        <w:rPr>
+          <w:noProof/>
+        </w:rPr>
+        <w:fldChar w:fldCharType="end"/>
+      </w:r>
     </w:p>
     <w:p>
       <w:pPr>
@@ -667,14 +693,27 @@
       <w:r>
         <w:fldChar w:fldCharType="end"/>
       </w:r>
-      <w:fldSimple w:instr="REF DISTRIBUTION  \* MERGEFORMAT ">
-        <w:r>
-          <w:rPr>
-            <w:noProof/>
-          </w:rPr>
-          <w:t>SPECCHIO Users</w:t>
-        </w:r>
-      </w:fldSimple>
+      <w:r>
+        <w:fldChar w:fldCharType="begin"/>
+      </w:r>
+      <w:r>
+        <w:instrText xml:space="preserve">REF DISTRIBUTION  \* MERGEFORMAT </w:instrText>
+      </w:r>
+      <w:r>
+        <w:fldChar w:fldCharType="separate"/>
+      </w:r>
+      <w:r>
+        <w:rPr>
+          <w:noProof/>
+        </w:rPr>
+        <w:t>SPECCHIO Users</w:t>
+      </w:r>
+      <w:r>
+        <w:rPr>
+          <w:noProof/>
+        </w:rPr>
+        <w:fldChar w:fldCharType="end"/>
+      </w:r>
     </w:p>
     <w:p>
       <w:pPr>
@@ -783,14 +822,12 @@
       <w:bookmarkStart w:id="8" w:name="_Ref157228649"/>
       <w:bookmarkStart w:id="9" w:name="_Toc355280328"/>
       <w:bookmarkStart w:id="10" w:name="_Toc358992519"/>
-      <w:bookmarkStart w:id="11" w:name="_Toc367274081"/>
+      <w:bookmarkStart w:id="11" w:name="_Toc367867907"/>
       <w:r>
         <w:lastRenderedPageBreak/>
         <w:t>Contents</w:t>
       </w:r>
-      <w:bookmarkStart w:id="12" w:name="_GoBack"/>
       <w:bookmarkEnd w:id="11"/>
-      <w:bookmarkEnd w:id="12"/>
     </w:p>
     <w:p/>
     <w:p>
@@ -853,7 +890,7 @@
         <w:rPr>
           <w:noProof/>
         </w:rPr>
-        <w:instrText xml:space="preserve"> PAGEREF _Toc367274081 \h </w:instrText>
+        <w:instrText xml:space="preserve"> PAGEREF _Toc367867907 \h </w:instrText>
       </w:r>
       <w:r>
         <w:rPr>
@@ -930,7 +967,7 @@
         <w:rPr>
           <w:noProof/>
         </w:rPr>
-        <w:instrText xml:space="preserve"> PAGEREF _Toc367274082 \h </w:instrText>
+        <w:instrText xml:space="preserve"> PAGEREF _Toc367867908 \h </w:instrText>
       </w:r>
       <w:r>
         <w:rPr>
@@ -1011,7 +1048,7 @@
         <w:rPr>
           <w:noProof/>
         </w:rPr>
-        <w:instrText xml:space="preserve"> PAGEREF _Toc367274083 \h </w:instrText>
+        <w:instrText xml:space="preserve"> PAGEREF _Toc367867909 \h </w:instrText>
       </w:r>
       <w:r>
         <w:rPr>
@@ -1092,7 +1129,7 @@
         <w:rPr>
           <w:noProof/>
         </w:rPr>
-        <w:instrText xml:space="preserve"> PAGEREF _Toc367274084 \h </w:instrText>
+        <w:instrText xml:space="preserve"> PAGEREF _Toc367867910 \h </w:instrText>
       </w:r>
       <w:r>
         <w:rPr>
@@ -1173,7 +1210,7 @@
         <w:rPr>
           <w:noProof/>
         </w:rPr>
-        <w:instrText xml:space="preserve"> PAGEREF _Toc367274085 \h </w:instrText>
+        <w:instrText xml:space="preserve"> PAGEREF _Toc367867911 \h </w:instrText>
       </w:r>
       <w:r>
         <w:rPr>
@@ -1254,7 +1291,7 @@
         <w:rPr>
           <w:noProof/>
         </w:rPr>
-        <w:instrText xml:space="preserve"> PAGEREF _Toc367274086 \h </w:instrText>
+        <w:instrText xml:space="preserve"> PAGEREF _Toc367867912 \h </w:instrText>
       </w:r>
       <w:r>
         <w:rPr>
@@ -1335,7 +1372,7 @@
         <w:rPr>
           <w:noProof/>
         </w:rPr>
-        <w:instrText xml:space="preserve"> PAGEREF _Toc367274087 \h </w:instrText>
+        <w:instrText xml:space="preserve"> PAGEREF _Toc367867913 \h </w:instrText>
       </w:r>
       <w:r>
         <w:rPr>
@@ -1412,7 +1449,7 @@
         <w:rPr>
           <w:noProof/>
         </w:rPr>
-        <w:instrText xml:space="preserve"> PAGEREF _Toc367274088 \h </w:instrText>
+        <w:instrText xml:space="preserve"> PAGEREF _Toc367867914 \h </w:instrText>
       </w:r>
       <w:r>
         <w:rPr>
@@ -1493,7 +1530,7 @@
         <w:rPr>
           <w:noProof/>
         </w:rPr>
-        <w:instrText xml:space="preserve"> PAGEREF _Toc367274089 \h </w:instrText>
+        <w:instrText xml:space="preserve"> PAGEREF _Toc367867915 \h </w:instrText>
       </w:r>
       <w:r>
         <w:rPr>
@@ -1574,7 +1611,7 @@
         <w:rPr>
           <w:noProof/>
         </w:rPr>
-        <w:instrText xml:space="preserve"> PAGEREF _Toc367274090 \h </w:instrText>
+        <w:instrText xml:space="preserve"> PAGEREF _Toc367867916 \h </w:instrText>
       </w:r>
       <w:r>
         <w:rPr>
@@ -1655,7 +1692,7 @@
         <w:rPr>
           <w:noProof/>
         </w:rPr>
-        <w:instrText xml:space="preserve"> PAGEREF _Toc367274091 \h </w:instrText>
+        <w:instrText xml:space="preserve"> PAGEREF _Toc367867917 \h </w:instrText>
       </w:r>
       <w:r>
         <w:rPr>
@@ -1736,7 +1773,7 @@
         <w:rPr>
           <w:noProof/>
         </w:rPr>
-        <w:instrText xml:space="preserve"> PAGEREF _Toc367274092 \h </w:instrText>
+        <w:instrText xml:space="preserve"> PAGEREF _Toc367867918 \h </w:instrText>
       </w:r>
       <w:r>
         <w:rPr>
@@ -1817,7 +1854,7 @@
         <w:rPr>
           <w:noProof/>
         </w:rPr>
-        <w:instrText xml:space="preserve"> PAGEREF _Toc367274093 \h </w:instrText>
+        <w:instrText xml:space="preserve"> PAGEREF _Toc367867919 \h </w:instrText>
       </w:r>
       <w:r>
         <w:rPr>
@@ -1898,7 +1935,7 @@
         <w:rPr>
           <w:noProof/>
         </w:rPr>
-        <w:instrText xml:space="preserve"> PAGEREF _Toc367274094 \h </w:instrText>
+        <w:instrText xml:space="preserve"> PAGEREF _Toc367867920 \h </w:instrText>
       </w:r>
       <w:r>
         <w:rPr>
@@ -1979,7 +2016,7 @@
         <w:rPr>
           <w:noProof/>
         </w:rPr>
-        <w:instrText xml:space="preserve"> PAGEREF _Toc367274095 \h </w:instrText>
+        <w:instrText xml:space="preserve"> PAGEREF _Toc367867921 \h </w:instrText>
       </w:r>
       <w:r>
         <w:rPr>
@@ -2060,7 +2097,7 @@
         <w:rPr>
           <w:noProof/>
         </w:rPr>
-        <w:instrText xml:space="preserve"> PAGEREF _Toc367274096 \h </w:instrText>
+        <w:instrText xml:space="preserve"> PAGEREF _Toc367867922 \h </w:instrText>
       </w:r>
       <w:r>
         <w:rPr>
@@ -2141,7 +2178,7 @@
         <w:rPr>
           <w:noProof/>
         </w:rPr>
-        <w:instrText xml:space="preserve"> PAGEREF _Toc367274097 \h </w:instrText>
+        <w:instrText xml:space="preserve"> PAGEREF _Toc367867923 \h </w:instrText>
       </w:r>
       <w:r>
         <w:rPr>
@@ -2222,7 +2259,7 @@
         <w:rPr>
           <w:noProof/>
         </w:rPr>
-        <w:instrText xml:space="preserve"> PAGEREF _Toc367274098 \h </w:instrText>
+        <w:instrText xml:space="preserve"> PAGEREF _Toc367867924 \h </w:instrText>
       </w:r>
       <w:r>
         <w:rPr>
@@ -2303,7 +2340,7 @@
         <w:rPr>
           <w:noProof/>
         </w:rPr>
-        <w:instrText xml:space="preserve"> PAGEREF _Toc367274099 \h </w:instrText>
+        <w:instrText xml:space="preserve"> PAGEREF _Toc367867925 \h </w:instrText>
       </w:r>
       <w:r>
         <w:rPr>
@@ -2384,7 +2421,7 @@
         <w:rPr>
           <w:noProof/>
         </w:rPr>
-        <w:instrText xml:space="preserve"> PAGEREF _Toc367274100 \h </w:instrText>
+        <w:instrText xml:space="preserve"> PAGEREF _Toc367867926 \h </w:instrText>
       </w:r>
       <w:r>
         <w:rPr>
@@ -2465,7 +2502,7 @@
         <w:rPr>
           <w:noProof/>
         </w:rPr>
-        <w:instrText xml:space="preserve"> PAGEREF _Toc367274101 \h </w:instrText>
+        <w:instrText xml:space="preserve"> PAGEREF _Toc367867927 \h </w:instrText>
       </w:r>
       <w:r>
         <w:rPr>
@@ -2482,7 +2519,7 @@
         <w:rPr>
           <w:noProof/>
         </w:rPr>
-        <w:t>14</w:t>
+        <w:t>15</w:t>
       </w:r>
       <w:r>
         <w:rPr>
@@ -2546,7 +2583,7 @@
         <w:rPr>
           <w:noProof/>
         </w:rPr>
-        <w:instrText xml:space="preserve"> PAGEREF _Toc367274102 \h </w:instrText>
+        <w:instrText xml:space="preserve"> PAGEREF _Toc367867928 \h </w:instrText>
       </w:r>
       <w:r>
         <w:rPr>
@@ -2623,7 +2660,7 @@
         <w:rPr>
           <w:noProof/>
         </w:rPr>
-        <w:instrText xml:space="preserve"> PAGEREF _Toc367274103 \h </w:instrText>
+        <w:instrText xml:space="preserve"> PAGEREF _Toc367867929 \h </w:instrText>
       </w:r>
       <w:r>
         <w:rPr>
@@ -2704,7 +2741,7 @@
         <w:rPr>
           <w:noProof/>
         </w:rPr>
-        <w:instrText xml:space="preserve"> PAGEREF _Toc367274104 \h </w:instrText>
+        <w:instrText xml:space="preserve"> PAGEREF _Toc367867930 \h </w:instrText>
       </w:r>
       <w:r>
         <w:rPr>
@@ -2783,7 +2820,7 @@
         <w:rPr>
           <w:noProof/>
         </w:rPr>
-        <w:instrText xml:space="preserve"> PAGEREF _Toc367274105 \h </w:instrText>
+        <w:instrText xml:space="preserve"> PAGEREF _Toc367867931 \h </w:instrText>
       </w:r>
       <w:r>
         <w:rPr>
@@ -2862,7 +2899,7 @@
         <w:rPr>
           <w:noProof/>
         </w:rPr>
-        <w:instrText xml:space="preserve"> PAGEREF _Toc367274106 \h </w:instrText>
+        <w:instrText xml:space="preserve"> PAGEREF _Toc367867932 \h </w:instrText>
       </w:r>
       <w:r>
         <w:rPr>
@@ -2943,7 +2980,7 @@
         <w:rPr>
           <w:noProof/>
         </w:rPr>
-        <w:instrText xml:space="preserve"> PAGEREF _Toc367274107 \h </w:instrText>
+        <w:instrText xml:space="preserve"> PAGEREF _Toc367867933 \h </w:instrText>
       </w:r>
       <w:r>
         <w:rPr>
@@ -3020,7 +3057,7 @@
         <w:rPr>
           <w:noProof/>
         </w:rPr>
-        <w:instrText xml:space="preserve"> PAGEREF _Toc367274108 \h </w:instrText>
+        <w:instrText xml:space="preserve"> PAGEREF _Toc367867934 \h </w:instrText>
       </w:r>
       <w:r>
         <w:rPr>
@@ -3097,7 +3134,7 @@
         <w:rPr>
           <w:noProof/>
         </w:rPr>
-        <w:instrText xml:space="preserve"> PAGEREF _Toc367274109 \h </w:instrText>
+        <w:instrText xml:space="preserve"> PAGEREF _Toc367867935 \h </w:instrText>
       </w:r>
       <w:r>
         <w:rPr>
@@ -3174,7 +3211,7 @@
         <w:rPr>
           <w:noProof/>
         </w:rPr>
-        <w:instrText xml:space="preserve"> PAGEREF _Toc367274110 \h </w:instrText>
+        <w:instrText xml:space="preserve"> PAGEREF _Toc367867936 \h </w:instrText>
       </w:r>
       <w:r>
         <w:rPr>
@@ -3210,7 +3247,7 @@
         <w:pStyle w:val="Heading1"/>
         <w:keepNext w:val="0"/>
       </w:pPr>
-      <w:bookmarkStart w:id="13" w:name="_Toc367274082"/>
+      <w:bookmarkStart w:id="12" w:name="_Toc367867908"/>
       <w:r>
         <w:lastRenderedPageBreak/>
         <w:t>Introduction</w:t>
@@ -3218,81 +3255,81 @@
       <w:bookmarkEnd w:id="8"/>
       <w:bookmarkEnd w:id="9"/>
       <w:bookmarkEnd w:id="10"/>
+      <w:bookmarkEnd w:id="12"/>
+    </w:p>
+    <w:p>
+      <w:pPr>
+        <w:pStyle w:val="Body"/>
+      </w:pPr>
+      <w:r>
+        <w:t xml:space="preserve">This document introduces the SPECCHIO Virtualbox. It is a complete SPECCHIO server and client installed under </w:t>
+      </w:r>
+      <w:r>
+        <w:t xml:space="preserve">a </w:t>
+      </w:r>
+      <w:r>
+        <w:t>virtual CentOS</w:t>
+      </w:r>
+      <w:r>
+        <w:t xml:space="preserve"> 6.4</w:t>
+      </w:r>
+      <w:r>
+        <w:t xml:space="preserve"> installation using Virtualbox.</w:t>
+      </w:r>
+    </w:p>
+    <w:p>
+      <w:pPr>
+        <w:pStyle w:val="Heading2"/>
+      </w:pPr>
+      <w:bookmarkStart w:id="13" w:name="_Toc355280329"/>
+      <w:bookmarkStart w:id="14" w:name="_Toc358992520"/>
+      <w:bookmarkStart w:id="15" w:name="_Toc367867909"/>
+      <w:r>
+        <w:t>Document scope</w:t>
+      </w:r>
       <w:bookmarkEnd w:id="13"/>
-    </w:p>
-    <w:p>
-      <w:pPr>
-        <w:pStyle w:val="Body"/>
-      </w:pPr>
-      <w:r>
-        <w:t xml:space="preserve">This document introduces the SPECCHIO Virtualbox. It is a complete SPECCHIO server and client installed under </w:t>
-      </w:r>
-      <w:r>
-        <w:t xml:space="preserve">a </w:t>
-      </w:r>
-      <w:r>
-        <w:t>virtual CentOS</w:t>
-      </w:r>
-      <w:r>
-        <w:t xml:space="preserve"> 6.4</w:t>
-      </w:r>
-      <w:r>
-        <w:t xml:space="preserve"> installation using Virtualbox.</w:t>
-      </w:r>
-    </w:p>
-    <w:p>
-      <w:pPr>
-        <w:pStyle w:val="Heading2"/>
-      </w:pPr>
-      <w:bookmarkStart w:id="14" w:name="_Toc355280329"/>
-      <w:bookmarkStart w:id="15" w:name="_Toc358992520"/>
-      <w:bookmarkStart w:id="16" w:name="_Toc367274083"/>
-      <w:r>
-        <w:t>Document scope</w:t>
-      </w:r>
       <w:bookmarkEnd w:id="14"/>
       <w:bookmarkEnd w:id="15"/>
+    </w:p>
+    <w:p>
+      <w:pPr>
+        <w:pStyle w:val="Body"/>
+      </w:pPr>
+      <w:r>
+        <w:t xml:space="preserve">This Guide </w:t>
+      </w:r>
+      <w:r>
+        <w:t>details</w:t>
+      </w:r>
+      <w:r>
+        <w:t xml:space="preserve"> operation of the </w:t>
+      </w:r>
+      <w:r>
+        <w:t>Virtualbox installation</w:t>
+      </w:r>
+      <w:r>
+        <w:t xml:space="preserve"> of </w:t>
+      </w:r>
+      <w:r>
+        <w:t>SPECCHIO</w:t>
+      </w:r>
+      <w:r>
+        <w:t xml:space="preserve"> only.</w:t>
+      </w:r>
+    </w:p>
+    <w:p>
+      <w:pPr>
+        <w:pStyle w:val="Heading2"/>
+      </w:pPr>
+      <w:bookmarkStart w:id="16" w:name="_Toc355280330"/>
+      <w:bookmarkStart w:id="17" w:name="_Toc358992521"/>
+      <w:bookmarkStart w:id="18" w:name="_Toc367867910"/>
+      <w:r>
+        <w:t>Intended audience</w:t>
+      </w:r>
       <w:bookmarkEnd w:id="16"/>
-    </w:p>
-    <w:p>
-      <w:pPr>
-        <w:pStyle w:val="Body"/>
-      </w:pPr>
-      <w:r>
-        <w:t xml:space="preserve">This Guide </w:t>
-      </w:r>
-      <w:r>
-        <w:t>details</w:t>
-      </w:r>
-      <w:r>
-        <w:t xml:space="preserve"> operation of the </w:t>
-      </w:r>
-      <w:r>
-        <w:t>Virtualbox installation</w:t>
-      </w:r>
-      <w:r>
-        <w:t xml:space="preserve"> of </w:t>
-      </w:r>
-      <w:r>
-        <w:t>SPECCHIO</w:t>
-      </w:r>
-      <w:r>
-        <w:t xml:space="preserve"> only.</w:t>
-      </w:r>
-    </w:p>
-    <w:p>
-      <w:pPr>
-        <w:pStyle w:val="Heading2"/>
-      </w:pPr>
-      <w:bookmarkStart w:id="17" w:name="_Toc355280330"/>
-      <w:bookmarkStart w:id="18" w:name="_Toc358992521"/>
-      <w:bookmarkStart w:id="19" w:name="_Toc367274084"/>
-      <w:r>
-        <w:t>Intended audience</w:t>
-      </w:r>
       <w:bookmarkEnd w:id="17"/>
       <w:bookmarkEnd w:id="18"/>
-      <w:bookmarkEnd w:id="19"/>
     </w:p>
     <w:p>
       <w:pPr>
@@ -3311,54 +3348,81 @@
       <w:pPr>
         <w:pStyle w:val="Heading2"/>
       </w:pPr>
-      <w:bookmarkStart w:id="20" w:name="_Toc355280331"/>
-      <w:bookmarkStart w:id="21" w:name="_Toc358992522"/>
-      <w:bookmarkStart w:id="22" w:name="_Toc367274085"/>
+      <w:bookmarkStart w:id="19" w:name="_Toc355280331"/>
+      <w:bookmarkStart w:id="20" w:name="_Toc358992522"/>
+      <w:bookmarkStart w:id="21" w:name="_Toc367867911"/>
       <w:r>
         <w:t>SPECCHIO</w:t>
       </w:r>
       <w:r>
         <w:t xml:space="preserve"> ownership and access</w:t>
       </w:r>
+      <w:bookmarkEnd w:id="19"/>
       <w:bookmarkEnd w:id="20"/>
       <w:bookmarkEnd w:id="21"/>
+    </w:p>
+    <w:p>
+      <w:pPr>
+        <w:ind w:left="709"/>
+      </w:pPr>
+      <w:r>
+        <w:t xml:space="preserve">SPECCHIO was originally </w:t>
+      </w:r>
+      <w:r>
+        <w:t>built by the Remote Sensing Laboratorie</w:t>
+      </w:r>
+      <w:r>
+        <w:t xml:space="preserve">s at the University of Zurich, </w:t>
+      </w:r>
+      <w:r>
+        <w:t>and extended by Intersect for the Sch</w:t>
+      </w:r>
+      <w:r>
+        <w:t xml:space="preserve">ool of Earth and Environmental </w:t>
+      </w:r>
+      <w:r>
+        <w:t>Sciences at the University of Wollongong.</w:t>
+      </w:r>
+    </w:p>
+    <w:p>
+      <w:pPr>
+        <w:pStyle w:val="Heading2"/>
+      </w:pPr>
+      <w:bookmarkStart w:id="22" w:name="_Toc358992524"/>
+      <w:bookmarkStart w:id="23" w:name="_Toc358992523"/>
+      <w:bookmarkStart w:id="24" w:name="_Toc355280332"/>
+      <w:bookmarkStart w:id="25" w:name="_Toc367867912"/>
+      <w:r>
+        <w:t>Copyright and licensing</w:t>
+      </w:r>
       <w:bookmarkEnd w:id="22"/>
-    </w:p>
-    <w:p>
-      <w:pPr>
-        <w:ind w:left="709"/>
-      </w:pPr>
-      <w:r>
-        <w:t xml:space="preserve">SPECCHIO was originally </w:t>
-      </w:r>
-      <w:r>
-        <w:t>built by the Remote Sensing Laboratorie</w:t>
-      </w:r>
-      <w:r>
-        <w:t xml:space="preserve">s at the University of Zurich, </w:t>
-      </w:r>
-      <w:r>
-        <w:t>and extended by Intersect for the Sch</w:t>
-      </w:r>
-      <w:r>
-        <w:t xml:space="preserve">ool of Earth and Environmental </w:t>
-      </w:r>
-      <w:r>
-        <w:t>Sciences at the University of Wollongong.</w:t>
+      <w:bookmarkEnd w:id="25"/>
+    </w:p>
+    <w:p>
+      <w:pPr>
+        <w:pStyle w:val="Body"/>
+      </w:pPr>
+      <w:r>
+        <w:t xml:space="preserve">SPECCHIO is licensed under the Creative Commons Attribution-ShareAlike 3.0 Unported Licence. </w:t>
+      </w:r>
+      <w:r>
+        <w:t xml:space="preserve">Therefore its source is readily available for inspection and </w:t>
+      </w:r>
+      <w:r>
+        <w:t>development. It can be found in LICENCE.html and at http://creativecommons.org/licenses/by-sa/3.0/</w:t>
+      </w:r>
+      <w:r>
+        <w:t>.</w:t>
       </w:r>
     </w:p>
     <w:p>
       <w:pPr>
         <w:pStyle w:val="Heading2"/>
       </w:pPr>
-      <w:bookmarkStart w:id="23" w:name="_Toc358992524"/>
-      <w:bookmarkStart w:id="24" w:name="_Toc358992523"/>
-      <w:bookmarkStart w:id="25" w:name="_Toc355280332"/>
-      <w:bookmarkStart w:id="26" w:name="_Toc367274086"/>
-      <w:r>
-        <w:t>Copyright and licensing</w:t>
-      </w:r>
-      <w:bookmarkEnd w:id="23"/>
+      <w:bookmarkStart w:id="26" w:name="_Toc367867913"/>
+      <w:r>
+        <w:t>For Further Information</w:t>
+      </w:r>
       <w:bookmarkEnd w:id="26"/>
     </w:p>
     <w:p>
@@ -3366,105 +3430,86 @@
         <w:pStyle w:val="Body"/>
       </w:pPr>
       <w:r>
-        <w:t xml:space="preserve">SPECCHIO is licensed under the Creative Commons Attribution-ShareAlike 3.0 Unported Licence. </w:t>
-      </w:r>
-      <w:r>
-        <w:t xml:space="preserve">Therefore its source is readily available for inspection and </w:t>
-      </w:r>
-      <w:r>
-        <w:t>development. It can be found in LICENCE.html and at http://creativecommons.org/licenses/by-sa/3.0/</w:t>
-      </w:r>
-      <w:r>
-        <w:t>.</w:t>
-      </w:r>
-    </w:p>
-    <w:p>
-      <w:pPr>
-        <w:pStyle w:val="Heading2"/>
-      </w:pPr>
-      <w:bookmarkStart w:id="27" w:name="_Toc367274087"/>
-      <w:r>
-        <w:t>For Further Information</w:t>
-      </w:r>
+        <w:t>Please refer to the following documents for more information about SPECCHIO. Unless otherwise stated, they can be found in the SPECCHIO Installation kit.</w:t>
+      </w:r>
+    </w:p>
+    <w:p>
+      <w:pPr>
+        <w:pStyle w:val="HangingIndent"/>
+      </w:pPr>
+      <w:r>
+        <w:rPr>
+          <w:rStyle w:val="Strong"/>
+        </w:rPr>
+        <w:t>SPECCHIO_ReleaseNotes.pdf</w:t>
+      </w:r>
+      <w:r>
+        <w:t xml:space="preserve"> can be found in each Installation Kit and provides installation instructions for the SPECCHIO Client.</w:t>
+      </w:r>
+    </w:p>
+    <w:p>
+      <w:pPr>
+        <w:pStyle w:val="HangingIndent"/>
+      </w:pPr>
+      <w:r>
+        <w:rPr>
+          <w:rStyle w:val="Strong"/>
+        </w:rPr>
+        <w:t xml:space="preserve">SPECCHIO_Tutorial.pdf </w:t>
+      </w:r>
+      <w:r>
+        <w:t>provides instruction in the operation of key areas of the SPECCHIO Client.</w:t>
+      </w:r>
+    </w:p>
+    <w:p>
+      <w:pPr>
+        <w:pStyle w:val="HangingIndent"/>
+      </w:pPr>
+      <w:r>
+        <w:rPr>
+          <w:rStyle w:val="Strong"/>
+        </w:rPr>
+        <w:t>SPECCHIO</w:t>
+      </w:r>
+      <w:r>
+        <w:rPr>
+          <w:rStyle w:val="Strong"/>
+        </w:rPr>
+        <w:t>_ServerInstallation</w:t>
+      </w:r>
+      <w:r>
+        <w:rPr>
+          <w:rStyle w:val="Strong"/>
+        </w:rPr>
+        <w:t>.pdf</w:t>
+      </w:r>
+      <w:r>
+        <w:t xml:space="preserve"> provides system administrators with information to assist in managing and mainta</w:t>
+      </w:r>
+      <w:r>
+        <w:t>ining a SPECCHIO Server System.</w:t>
+      </w:r>
+    </w:p>
+    <w:p>
+      <w:pPr>
+        <w:pStyle w:val="HangingIndent"/>
+        <w:rPr>
+          <w:rStyle w:val="Strong"/>
+        </w:rPr>
+      </w:pPr>
+      <w:r>
+        <w:rPr>
+          <w:rStyle w:val="Strong"/>
+        </w:rPr>
+        <w:t>SPECCHIO Web S</w:t>
+      </w:r>
+      <w:bookmarkStart w:id="27" w:name="_GoBack"/>
       <w:bookmarkEnd w:id="27"/>
-    </w:p>
-    <w:p>
-      <w:pPr>
-        <w:pStyle w:val="Body"/>
-      </w:pPr>
-      <w:r>
-        <w:t>Please refer to the following documents for more information about SPECCHIO. Unless otherwise stated, they can be found in the SPECCHIO Installation kit.</w:t>
-      </w:r>
-    </w:p>
-    <w:p>
-      <w:pPr>
-        <w:pStyle w:val="HangingIndent"/>
-      </w:pPr>
       <w:r>
         <w:rPr>
           <w:rStyle w:val="Strong"/>
         </w:rPr>
-        <w:t>SPECCHIO_ReleaseNotes.pdf</w:t>
-      </w:r>
-      <w:r>
-        <w:t xml:space="preserve"> can be found in each Installation Kit and provides installation instructions for the SPECCHIO Client.</w:t>
-      </w:r>
-    </w:p>
-    <w:p>
-      <w:pPr>
-        <w:pStyle w:val="HangingIndent"/>
-      </w:pPr>
-      <w:r>
-        <w:rPr>
-          <w:rStyle w:val="Strong"/>
-        </w:rPr>
-        <w:t xml:space="preserve">SPECCHIO_Tutorial.pdf </w:t>
-      </w:r>
-      <w:r>
-        <w:t>provides instruction in the operation of key areas of the SPECCHIO Client.</w:t>
-      </w:r>
-    </w:p>
-    <w:p>
-      <w:pPr>
-        <w:pStyle w:val="HangingIndent"/>
-      </w:pPr>
-      <w:r>
-        <w:rPr>
-          <w:rStyle w:val="Strong"/>
-        </w:rPr>
-        <w:t>SPECCHIO</w:t>
-      </w:r>
-      <w:r>
-        <w:rPr>
-          <w:rStyle w:val="Strong"/>
-        </w:rPr>
-        <w:t>_ServerInstallation</w:t>
-      </w:r>
-      <w:r>
-        <w:rPr>
-          <w:rStyle w:val="Strong"/>
-        </w:rPr>
-        <w:t>.pdf</w:t>
-      </w:r>
-      <w:r>
-        <w:t xml:space="preserve"> provides system administrators with information to assist in managing and mainta</w:t>
-      </w:r>
-      <w:r>
-        <w:t>ining a SPECCHIO Server System.</w:t>
-      </w:r>
-    </w:p>
-    <w:p>
-      <w:pPr>
-        <w:pStyle w:val="HangingIndent"/>
-        <w:rPr>
-          <w:rStyle w:val="Strong"/>
-        </w:rPr>
-      </w:pPr>
-      <w:r>
-        <w:rPr>
-          <w:rStyle w:val="Strong"/>
-        </w:rPr>
-        <w:t xml:space="preserve">SPECCHIO Web Site </w:t>
+        <w:t xml:space="preserve">ite </w:t>
       </w:r>
       <w:r>
         <w:rPr>
@@ -3637,9 +3682,9 @@
       </w:pPr>
       <w:bookmarkStart w:id="28" w:name="_Toc355280333"/>
       <w:bookmarkStart w:id="29" w:name="_Toc358992526"/>
-      <w:bookmarkStart w:id="30" w:name="_Toc367274088"/>
+      <w:bookmarkStart w:id="30" w:name="_Toc367867914"/>
+      <w:bookmarkEnd w:id="23"/>
       <w:bookmarkEnd w:id="24"/>
-      <w:bookmarkEnd w:id="25"/>
       <w:r>
         <w:lastRenderedPageBreak/>
         <w:t xml:space="preserve">Installation, </w:t>
@@ -3659,7 +3704,7 @@
         <w:pStyle w:val="Heading2"/>
       </w:pPr>
       <w:bookmarkStart w:id="31" w:name="_Ref130804782"/>
-      <w:bookmarkStart w:id="32" w:name="_Toc367274089"/>
+      <w:bookmarkStart w:id="32" w:name="_Toc367867915"/>
       <w:r>
         <w:t>Prerequisites</w:t>
       </w:r>
@@ -3762,7 +3807,7 @@
       </w:pPr>
       <w:bookmarkStart w:id="33" w:name="_Toc355280335"/>
       <w:bookmarkStart w:id="34" w:name="_Toc358992528"/>
-      <w:bookmarkStart w:id="35" w:name="_Toc367274090"/>
+      <w:bookmarkStart w:id="35" w:name="_Toc367867916"/>
       <w:r>
         <w:t>Installing</w:t>
       </w:r>
@@ -3911,7 +3956,7 @@
       <w:pPr>
         <w:pStyle w:val="Heading2"/>
       </w:pPr>
-      <w:bookmarkStart w:id="36" w:name="_Toc367274091"/>
+      <w:bookmarkStart w:id="36" w:name="_Toc367867917"/>
       <w:r>
         <w:t>Logging into the Virtual Machine</w:t>
       </w:r>
@@ -3934,7 +3979,7 @@
       <w:pPr>
         <w:pStyle w:val="Heading2"/>
       </w:pPr>
-      <w:bookmarkStart w:id="37" w:name="_Toc367274092"/>
+      <w:bookmarkStart w:id="37" w:name="_Toc367867918"/>
       <w:r>
         <w:t>Virtual Machine Configuration</w:t>
       </w:r>
@@ -4080,7 +4125,7 @@
       <w:pPr>
         <w:pStyle w:val="Heading2"/>
       </w:pPr>
-      <w:bookmarkStart w:id="38" w:name="_Toc367274093"/>
+      <w:bookmarkStart w:id="38" w:name="_Toc367867919"/>
       <w:r>
         <w:t>Accessing SPECCHIO via the Web Interface</w:t>
       </w:r>
@@ -4242,7 +4287,7 @@
       <w:pPr>
         <w:pStyle w:val="Heading2"/>
       </w:pPr>
-      <w:bookmarkStart w:id="39" w:name="_Toc367274094"/>
+      <w:bookmarkStart w:id="39" w:name="_Toc367867920"/>
       <w:r>
         <w:t>Lau</w:t>
       </w:r>
@@ -4335,14 +4380,27 @@
       <w:r>
         <w:t xml:space="preserve">Figure </w:t>
       </w:r>
-      <w:fldSimple w:instr=" SEQ Figure \* ARABIC ">
-        <w:r>
-          <w:rPr>
-            <w:noProof/>
-          </w:rPr>
-          <w:t>1</w:t>
-        </w:r>
-      </w:fldSimple>
+      <w:r>
+        <w:fldChar w:fldCharType="begin"/>
+      </w:r>
+      <w:r>
+        <w:instrText xml:space="preserve"> SEQ Figure \* ARABIC </w:instrText>
+      </w:r>
+      <w:r>
+        <w:fldChar w:fldCharType="separate"/>
+      </w:r>
+      <w:r>
+        <w:rPr>
+          <w:noProof/>
+        </w:rPr>
+        <w:t>1</w:t>
+      </w:r>
+      <w:r>
+        <w:rPr>
+          <w:noProof/>
+        </w:rPr>
+        <w:fldChar w:fldCharType="end"/>
+      </w:r>
       <w:r>
         <w:t>: SPECCHIO client launching icon on the desktop</w:t>
       </w:r>
@@ -4483,7 +4541,7 @@
         <w:pStyle w:val="Heading2"/>
       </w:pPr>
       <w:bookmarkStart w:id="40" w:name="h.vmn37r33bp8g" w:colFirst="0" w:colLast="0"/>
-      <w:bookmarkStart w:id="41" w:name="_Toc367274095"/>
+      <w:bookmarkStart w:id="41" w:name="_Toc367867921"/>
       <w:bookmarkEnd w:id="40"/>
       <w:r>
         <w:t>Creating a User Account</w:t>
@@ -4538,9 +4596,16 @@
       <w:r>
         <w:t xml:space="preserve"> to port 8181 requires a DNS that can resolve </w:t>
       </w:r>
-      <w:r>
-        <w:t>SPECCHIOVM.specchio.ch</w:t>
-      </w:r>
+      <w:bookmarkStart w:id="43" w:name="OLE_LINK1"/>
+      <w:bookmarkStart w:id="44" w:name="OLE_LINK2"/>
+      <w:r>
+        <w:t>specchiovm2</w:t>
+      </w:r>
+      <w:r>
+        <w:t>.specchio.ch</w:t>
+      </w:r>
+      <w:bookmarkEnd w:id="43"/>
+      <w:bookmarkEnd w:id="44"/>
       <w:r>
         <w:t xml:space="preserve"> to the SPECCHIO VM IP</w:t>
       </w:r>
@@ -4584,7 +4649,10 @@
         <w:t xml:space="preserve"> be done via </w:t>
       </w:r>
       <w:r>
-        <w:t>SPECCHIOVM.specchio.ch</w:t>
+        <w:t>specchiovm2</w:t>
+      </w:r>
+      <w:r>
+        <w:t>.specchio.ch</w:t>
       </w:r>
       <w:r>
         <w:t xml:space="preserve"> and not via an IP; this is a restriction imposed by the certificate definition used by the SPECCHIO server.</w:t>
@@ -4617,10 +4685,10 @@
           <w:lang w:val="en-US"/>
         </w:rPr>
         <w:drawing>
-          <wp:inline distT="0" distB="0" distL="0" distR="0" wp14:anchorId="669D9081" wp14:editId="1C33927E">
-            <wp:extent cx="4098699" cy="1452930"/>
+          <wp:inline distT="0" distB="0" distL="0" distR="0" wp14:anchorId="4415606E" wp14:editId="3E12CE54">
+            <wp:extent cx="4098699" cy="1494953"/>
             <wp:effectExtent l="0" t="0" r="0" b="0"/>
-            <wp:docPr id="13" name="Picture 6"/>
+            <wp:docPr id="3" name="Picture 1"/>
             <wp:cNvGraphicFramePr>
               <a:graphicFrameLocks xmlns:a="http://schemas.openxmlformats.org/drawingml/2006/main" noChangeAspect="1"/>
             </wp:cNvGraphicFramePr>
@@ -4628,7 +4696,7 @@
               <a:graphicData uri="http://schemas.openxmlformats.org/drawingml/2006/picture">
                 <pic:pic xmlns:pic="http://schemas.openxmlformats.org/drawingml/2006/picture">
                   <pic:nvPicPr>
-                    <pic:cNvPr id="0" name="Picture 6"/>
+                    <pic:cNvPr id="0" name="Picture 1"/>
                     <pic:cNvPicPr>
                       <a:picLocks noChangeAspect="1" noChangeArrowheads="1"/>
                     </pic:cNvPicPr>
@@ -4649,7 +4717,7 @@
                   <pic:spPr bwMode="auto">
                     <a:xfrm>
                       <a:off x="0" y="0"/>
-                      <a:ext cx="4098962" cy="1453023"/>
+                      <a:ext cx="4098852" cy="1495009"/>
                     </a:xfrm>
                     <a:prstGeom prst="rect">
                       <a:avLst/>
@@ -4680,11 +4748,11 @@
       <w:pPr>
         <w:pStyle w:val="Heading2"/>
       </w:pPr>
-      <w:bookmarkStart w:id="43" w:name="_Toc367274096"/>
+      <w:bookmarkStart w:id="45" w:name="_Toc367867922"/>
       <w:r>
         <w:t>Networking Access to the SPECCHIO Server</w:t>
       </w:r>
-      <w:bookmarkEnd w:id="43"/>
+      <w:bookmarkEnd w:id="45"/>
     </w:p>
     <w:p>
       <w:r>
@@ -4985,8 +5053,8 @@
       <w:pPr>
         <w:pStyle w:val="Heading2"/>
       </w:pPr>
-      <w:bookmarkStart w:id="44" w:name="_Ref305860385"/>
-      <w:bookmarkStart w:id="45" w:name="_Toc367274097"/>
+      <w:bookmarkStart w:id="46" w:name="_Ref305860385"/>
+      <w:bookmarkStart w:id="47" w:name="_Toc367867923"/>
       <w:r>
         <w:t>Accessing</w:t>
       </w:r>
@@ -4999,8 +5067,8 @@
       <w:r>
         <w:t>from the Host Machine</w:t>
       </w:r>
-      <w:bookmarkEnd w:id="44"/>
-      <w:bookmarkEnd w:id="45"/>
+      <w:bookmarkEnd w:id="46"/>
+      <w:bookmarkEnd w:id="47"/>
     </w:p>
     <w:p/>
     <w:p>
@@ -5161,10 +5229,16 @@
         <w:t>host</w:t>
       </w:r>
       <w:r>
-        <w:t xml:space="preserve"> machine replace the server name ‘SPE</w:t>
-      </w:r>
-      <w:r>
-        <w:t>CCHIOVM.specchio.ch’ with ‘localhost’</w:t>
+        <w:t xml:space="preserve"> machine replace the server name ‘</w:t>
+      </w:r>
+      <w:r>
+        <w:t>specchiovm2</w:t>
+      </w:r>
+      <w:r>
+        <w:t>.specchio.ch</w:t>
+      </w:r>
+      <w:r>
+        <w:t>’ with ‘localhost’</w:t>
       </w:r>
       <w:r>
         <w:t>:</w:t>
@@ -5292,16 +5366,16 @@
       <w:pPr>
         <w:pStyle w:val="Heading2"/>
       </w:pPr>
-      <w:bookmarkStart w:id="46" w:name="_Ref296253549"/>
-      <w:bookmarkStart w:id="47" w:name="_Ref305859109"/>
-      <w:bookmarkStart w:id="48" w:name="_Toc367274098"/>
+      <w:bookmarkStart w:id="48" w:name="_Ref296253549"/>
+      <w:bookmarkStart w:id="49" w:name="_Ref305859109"/>
+      <w:bookmarkStart w:id="50" w:name="_Toc367867924"/>
       <w:r>
         <w:t>Accessing</w:t>
       </w:r>
       <w:r>
         <w:t xml:space="preserve"> SPECCHIO from Outside the Virtual Machine</w:t>
       </w:r>
-      <w:bookmarkEnd w:id="48"/>
+      <w:bookmarkEnd w:id="50"/>
     </w:p>
     <w:p>
       <w:r>
@@ -5347,7 +5421,16 @@
         <w:fldChar w:fldCharType="end"/>
       </w:r>
       <w:r>
-        <w:t>. In the db_config file on the external machine replace the server name ‘SPECCHIOVM.specchio.ch’ with the IP of the host, e.g. for 130.60.16.221:</w:t>
+        <w:t>. In the db_config file on the external machine replace the server name ‘</w:t>
+      </w:r>
+      <w:r>
+        <w:t>specchiovm2</w:t>
+      </w:r>
+      <w:r>
+        <w:t>.specchio.ch</w:t>
+      </w:r>
+      <w:r>
+        <w:t>’ with the IP of the host, e.g. for 130.60.16.221:</w:t>
       </w:r>
     </w:p>
     <w:p/>
@@ -5460,45 +5543,54 @@
       <w:pPr>
         <w:pStyle w:val="Heading2"/>
       </w:pPr>
-      <w:bookmarkStart w:id="49" w:name="_Toc367274099"/>
+      <w:bookmarkStart w:id="51" w:name="_Toc367867925"/>
       <w:r>
         <w:t>Accessing</w:t>
       </w:r>
       <w:r>
         <w:t xml:space="preserve"> SPECCHIO from Outside the Virtual Machine using the VM Name</w:t>
       </w:r>
-      <w:bookmarkEnd w:id="46"/>
+      <w:bookmarkEnd w:id="48"/>
+      <w:bookmarkEnd w:id="51"/>
+      <w:r>
+        <w:t xml:space="preserve"> </w:t>
+      </w:r>
       <w:bookmarkEnd w:id="49"/>
+    </w:p>
+    <w:p/>
+    <w:p>
+      <w:r>
+        <w:t xml:space="preserve">Connecting from outside of the VM with a SPECCHIO Client using the </w:t>
+      </w:r>
+      <w:r>
+        <w:t>specchiovm2</w:t>
+      </w:r>
+      <w:r>
+        <w:t>.specchio.ch</w:t>
+      </w:r>
+      <w:r>
+        <w:t xml:space="preserve"> machine name requires a DNS that can resolve </w:t>
+      </w:r>
+      <w:r>
+        <w:t>specchiovm2</w:t>
+      </w:r>
+      <w:r>
+        <w:t>.specchio.ch</w:t>
+      </w:r>
+      <w:r>
+        <w:t xml:space="preserve"> to the SPECCHIO VM IP.</w:t>
+      </w:r>
       <w:r>
         <w:t xml:space="preserve"> </w:t>
       </w:r>
-      <w:bookmarkEnd w:id="47"/>
-    </w:p>
-    <w:p/>
-    <w:p>
-      <w:r>
-        <w:t xml:space="preserve">Connecting from outside of the VM with a SPECCHIO Client using the </w:t>
-      </w:r>
-      <w:r>
-        <w:t>SPECCHIOVM.specchio.ch</w:t>
-      </w:r>
-      <w:r>
-        <w:t xml:space="preserve"> machine name requires a DNS that can resolve </w:t>
-      </w:r>
-      <w:r>
-        <w:t>SPECCHIOVM.specchio.ch</w:t>
-      </w:r>
-      <w:r>
-        <w:t xml:space="preserve"> to the SPECCHIO VM IP.</w:t>
-      </w:r>
-      <w:r>
-        <w:t xml:space="preserve"> </w:t>
-      </w:r>
       <w:r>
         <w:t>Using the VM name ‘</w:t>
       </w:r>
       <w:r>
-        <w:t>SPECCHIOVM.specchio.ch</w:t>
+        <w:t>specchiovm2</w:t>
+      </w:r>
+      <w:r>
+        <w:t>.specchio.ch</w:t>
       </w:r>
       <w:r>
         <w:t xml:space="preserve">’ instead of the IP is mandatory if a HTTPS connection is required, e.g. to create a new user account </w:t>
@@ -5594,14 +5686,27 @@
       <w:r>
         <w:t xml:space="preserve">Table </w:t>
       </w:r>
-      <w:fldSimple w:instr=" SEQ Table \* ARABIC ">
-        <w:r>
-          <w:rPr>
-            <w:noProof/>
-          </w:rPr>
-          <w:t>1</w:t>
-        </w:r>
-      </w:fldSimple>
+      <w:r>
+        <w:fldChar w:fldCharType="begin"/>
+      </w:r>
+      <w:r>
+        <w:instrText xml:space="preserve"> SEQ Table \* ARABIC </w:instrText>
+      </w:r>
+      <w:r>
+        <w:fldChar w:fldCharType="separate"/>
+      </w:r>
+      <w:r>
+        <w:rPr>
+          <w:noProof/>
+        </w:rPr>
+        <w:t>1</w:t>
+      </w:r>
+      <w:r>
+        <w:rPr>
+          <w:noProof/>
+        </w:rPr>
+        <w:fldChar w:fldCharType="end"/>
+      </w:r>
       <w:r>
         <w:t>: Edited hosts file to map t</w:t>
       </w:r>
@@ -5612,10 +5717,10 @@
         <w:t xml:space="preserve"> VM to </w:t>
       </w:r>
       <w:r>
-        <w:rPr>
-          <w:lang w:val="en-US"/>
-        </w:rPr>
-        <w:t>SPECCHIOVM.specchio.ch</w:t>
+        <w:t>specchiovm2</w:t>
+      </w:r>
+      <w:r>
+        <w:t>.specchio.ch</w:t>
       </w:r>
     </w:p>
     <w:tbl>
@@ -5892,7 +5997,16 @@
                 <w:lang w:val="en-US"/>
               </w:rPr>
               <w:tab/>
-              <w:t>SPECCHIOVM.specchio.ch</w:t>
+            </w:r>
+            <w:r>
+              <w:rPr>
+                <w:rFonts w:ascii="Lucida Console" w:hAnsi="Lucida Console"/>
+                <w:b/>
+                <w:sz w:val="20"/>
+                <w:szCs w:val="20"/>
+                <w:lang w:val="en-US"/>
+              </w:rPr>
+              <w:t>specchiovm2.specchio.ch</w:t>
             </w:r>
           </w:p>
           <w:p>
@@ -6009,10 +6123,10 @@
           <w:lang w:val="en-US"/>
         </w:rPr>
         <w:drawing>
-          <wp:inline distT="0" distB="0" distL="0" distR="0" wp14:anchorId="01E4C70F" wp14:editId="2D995A0C">
-            <wp:extent cx="5940425" cy="2488490"/>
+          <wp:inline distT="0" distB="0" distL="0" distR="0" wp14:anchorId="740645DC" wp14:editId="6596BB73">
+            <wp:extent cx="5940425" cy="2170207"/>
             <wp:effectExtent l="0" t="0" r="0" b="0"/>
-            <wp:docPr id="21" name="Picture 5"/>
+            <wp:docPr id="4" name="Picture 2"/>
             <wp:cNvGraphicFramePr>
               <a:graphicFrameLocks xmlns:a="http://schemas.openxmlformats.org/drawingml/2006/main" noChangeAspect="1"/>
             </wp:cNvGraphicFramePr>
@@ -6020,7 +6134,7 @@
               <a:graphicData uri="http://schemas.openxmlformats.org/drawingml/2006/picture">
                 <pic:pic xmlns:pic="http://schemas.openxmlformats.org/drawingml/2006/picture">
                   <pic:nvPicPr>
-                    <pic:cNvPr id="0" name="Picture 5"/>
+                    <pic:cNvPr id="0" name="Picture 2"/>
                     <pic:cNvPicPr>
                       <a:picLocks noChangeAspect="1" noChangeArrowheads="1"/>
                     </pic:cNvPicPr>
@@ -6041,7 +6155,7 @@
                   <pic:spPr bwMode="auto">
                     <a:xfrm>
                       <a:off x="0" y="0"/>
-                      <a:ext cx="5940425" cy="2488490"/>
+                      <a:ext cx="5940425" cy="2170207"/>
                     </a:xfrm>
                     <a:prstGeom prst="rect">
                       <a:avLst/>
@@ -6060,20 +6174,288 @@
     </w:p>
     <w:p/>
     <w:p/>
+    <w:p>
+      <w:r>
+        <w:t xml:space="preserve">To access the SPECCHIO VM from the host machine via </w:t>
+      </w:r>
+      <w:r>
+        <w:t>specchiovm2</w:t>
+      </w:r>
+      <w:r>
+        <w:t>.specchio.ch</w:t>
+      </w:r>
+      <w:r>
+        <w:t>, edit the hosts file as follows:</w:t>
+      </w:r>
+    </w:p>
+    <w:p/>
+    <w:p>
+      <w:pPr>
+        <w:rPr>
+          <w:rFonts w:ascii="Lucida Console" w:hAnsi="Lucida Console"/>
+          <w:sz w:val="20"/>
+          <w:szCs w:val="20"/>
+          <w:lang w:val="en-US"/>
+        </w:rPr>
+      </w:pPr>
+      <w:r>
+        <w:rPr>
+          <w:rFonts w:ascii="Lucida Console" w:hAnsi="Lucida Console"/>
+          <w:sz w:val="20"/>
+          <w:szCs w:val="20"/>
+          <w:lang w:val="en-US"/>
+        </w:rPr>
+        <w:t>##</w:t>
+      </w:r>
+    </w:p>
+    <w:p>
+      <w:pPr>
+        <w:rPr>
+          <w:rFonts w:ascii="Lucida Console" w:hAnsi="Lucida Console"/>
+          <w:sz w:val="20"/>
+          <w:szCs w:val="20"/>
+          <w:lang w:val="en-US"/>
+        </w:rPr>
+      </w:pPr>
+      <w:r>
+        <w:rPr>
+          <w:rFonts w:ascii="Lucida Console" w:hAnsi="Lucida Console"/>
+          <w:sz w:val="20"/>
+          <w:szCs w:val="20"/>
+          <w:lang w:val="en-US"/>
+        </w:rPr>
+        <w:t># Host Database</w:t>
+      </w:r>
+    </w:p>
+    <w:p>
+      <w:pPr>
+        <w:rPr>
+          <w:rFonts w:ascii="Lucida Console" w:hAnsi="Lucida Console"/>
+          <w:sz w:val="20"/>
+          <w:szCs w:val="20"/>
+          <w:lang w:val="en-US"/>
+        </w:rPr>
+      </w:pPr>
+      <w:r>
+        <w:rPr>
+          <w:rFonts w:ascii="Lucida Console" w:hAnsi="Lucida Console"/>
+          <w:sz w:val="20"/>
+          <w:szCs w:val="20"/>
+          <w:lang w:val="en-US"/>
+        </w:rPr>
+        <w:t>#</w:t>
+      </w:r>
+    </w:p>
+    <w:p>
+      <w:pPr>
+        <w:rPr>
+          <w:rFonts w:ascii="Lucida Console" w:hAnsi="Lucida Console"/>
+          <w:sz w:val="20"/>
+          <w:szCs w:val="20"/>
+          <w:lang w:val="en-US"/>
+        </w:rPr>
+      </w:pPr>
+      <w:r>
+        <w:rPr>
+          <w:rFonts w:ascii="Lucida Console" w:hAnsi="Lucida Console"/>
+          <w:sz w:val="20"/>
+          <w:szCs w:val="20"/>
+          <w:lang w:val="en-US"/>
+        </w:rPr>
+        <w:t># localhost is used to configure the loopback interface</w:t>
+      </w:r>
+    </w:p>
+    <w:p>
+      <w:pPr>
+        <w:rPr>
+          <w:rFonts w:ascii="Lucida Console" w:hAnsi="Lucida Console"/>
+          <w:sz w:val="20"/>
+          <w:szCs w:val="20"/>
+          <w:lang w:val="en-US"/>
+        </w:rPr>
+      </w:pPr>
+      <w:r>
+        <w:rPr>
+          <w:rFonts w:ascii="Lucida Console" w:hAnsi="Lucida Console"/>
+          <w:sz w:val="20"/>
+          <w:szCs w:val="20"/>
+          <w:lang w:val="en-US"/>
+        </w:rPr>
+        <w:t># when the system is booting.  Do not change this entry.</w:t>
+      </w:r>
+    </w:p>
+    <w:p>
+      <w:pPr>
+        <w:rPr>
+          <w:rFonts w:ascii="Lucida Console" w:hAnsi="Lucida Console"/>
+          <w:sz w:val="20"/>
+          <w:szCs w:val="20"/>
+          <w:lang w:val="en-US"/>
+        </w:rPr>
+      </w:pPr>
+      <w:r>
+        <w:rPr>
+          <w:rFonts w:ascii="Lucida Console" w:hAnsi="Lucida Console"/>
+          <w:sz w:val="20"/>
+          <w:szCs w:val="20"/>
+          <w:lang w:val="en-US"/>
+        </w:rPr>
+        <w:t>##</w:t>
+      </w:r>
+    </w:p>
+    <w:p>
+      <w:pPr>
+        <w:rPr>
+          <w:rFonts w:ascii="Lucida Console" w:hAnsi="Lucida Console"/>
+          <w:sz w:val="20"/>
+          <w:szCs w:val="20"/>
+          <w:lang w:val="en-US"/>
+        </w:rPr>
+      </w:pPr>
+      <w:r>
+        <w:rPr>
+          <w:rFonts w:ascii="Lucida Console" w:hAnsi="Lucida Console"/>
+          <w:sz w:val="20"/>
+          <w:szCs w:val="20"/>
+          <w:lang w:val="en-US"/>
+        </w:rPr>
+        <w:t>127.0.0.1</w:t>
+      </w:r>
+      <w:r>
+        <w:rPr>
+          <w:rFonts w:ascii="Lucida Console" w:hAnsi="Lucida Console"/>
+          <w:sz w:val="20"/>
+          <w:szCs w:val="20"/>
+          <w:lang w:val="en-US"/>
+        </w:rPr>
+        <w:tab/>
+        <w:t>localhost</w:t>
+      </w:r>
+    </w:p>
+    <w:p>
+      <w:pPr>
+        <w:rPr>
+          <w:rFonts w:ascii="Lucida Console" w:hAnsi="Lucida Console"/>
+          <w:sz w:val="20"/>
+          <w:szCs w:val="20"/>
+          <w:lang w:val="en-US"/>
+        </w:rPr>
+      </w:pPr>
+      <w:r>
+        <w:rPr>
+          <w:rFonts w:ascii="Lucida Console" w:hAnsi="Lucida Console"/>
+          <w:sz w:val="20"/>
+          <w:szCs w:val="20"/>
+          <w:lang w:val="en-US"/>
+        </w:rPr>
+        <w:t>255.255.255.255</w:t>
+      </w:r>
+      <w:r>
+        <w:rPr>
+          <w:rFonts w:ascii="Lucida Console" w:hAnsi="Lucida Console"/>
+          <w:sz w:val="20"/>
+          <w:szCs w:val="20"/>
+          <w:lang w:val="en-US"/>
+        </w:rPr>
+        <w:tab/>
+        <w:t>broadcasthost</w:t>
+      </w:r>
+    </w:p>
+    <w:p>
+      <w:pPr>
+        <w:rPr>
+          <w:rFonts w:ascii="Lucida Console" w:hAnsi="Lucida Console"/>
+          <w:sz w:val="20"/>
+          <w:szCs w:val="20"/>
+          <w:lang w:val="en-US"/>
+        </w:rPr>
+      </w:pPr>
+      <w:r>
+        <w:rPr>
+          <w:rFonts w:ascii="Lucida Console" w:hAnsi="Lucida Console"/>
+          <w:sz w:val="20"/>
+          <w:szCs w:val="20"/>
+          <w:lang w:val="en-US"/>
+        </w:rPr>
+        <w:t xml:space="preserve">::1             localhost </w:t>
+      </w:r>
+    </w:p>
+    <w:p>
+      <w:pPr>
+        <w:rPr>
+          <w:rFonts w:ascii="Lucida Console" w:hAnsi="Lucida Console"/>
+          <w:sz w:val="20"/>
+          <w:szCs w:val="20"/>
+          <w:lang w:val="en-US"/>
+        </w:rPr>
+      </w:pPr>
+      <w:r>
+        <w:rPr>
+          <w:rFonts w:ascii="Lucida Console" w:hAnsi="Lucida Console"/>
+          <w:sz w:val="20"/>
+          <w:szCs w:val="20"/>
+          <w:lang w:val="en-US"/>
+        </w:rPr>
+        <w:t>fe80::1%lo0</w:t>
+      </w:r>
+      <w:r>
+        <w:rPr>
+          <w:rFonts w:ascii="Lucida Console" w:hAnsi="Lucida Console"/>
+          <w:sz w:val="20"/>
+          <w:szCs w:val="20"/>
+          <w:lang w:val="en-US"/>
+        </w:rPr>
+        <w:tab/>
+        <w:t>localhost</w:t>
+      </w:r>
+    </w:p>
+    <w:p>
+      <w:pPr>
+        <w:rPr>
+          <w:rFonts w:ascii="Lucida Console" w:hAnsi="Lucida Console"/>
+          <w:b/>
+          <w:sz w:val="20"/>
+          <w:szCs w:val="20"/>
+          <w:lang w:val="en-US"/>
+        </w:rPr>
+      </w:pPr>
+      <w:r>
+        <w:rPr>
+          <w:rFonts w:ascii="Lucida Console" w:hAnsi="Lucida Console"/>
+          <w:b/>
+          <w:sz w:val="20"/>
+          <w:szCs w:val="20"/>
+          <w:lang w:val="en-US"/>
+        </w:rPr>
+        <w:t>127.0.0.1</w:t>
+      </w:r>
+      <w:r>
+        <w:rPr>
+          <w:rFonts w:ascii="Lucida Console" w:hAnsi="Lucida Console"/>
+          <w:b/>
+          <w:sz w:val="20"/>
+          <w:szCs w:val="20"/>
+          <w:lang w:val="en-US"/>
+        </w:rPr>
+        <w:tab/>
+        <w:t>specchiovm2.specchio.ch</w:t>
+      </w:r>
+    </w:p>
     <w:p/>
     <w:p/>
+    <w:p/>
     <w:p>
       <w:pPr>
         <w:pStyle w:val="Heading2"/>
       </w:pPr>
-      <w:bookmarkStart w:id="50" w:name="_Toc367274100"/>
+      <w:bookmarkStart w:id="52" w:name="_Toc367867926"/>
       <w:r>
         <w:t>Accessing</w:t>
       </w:r>
       <w:r>
         <w:t xml:space="preserve"> SPECCHIO VM in the Field without any existing Network</w:t>
       </w:r>
-      <w:bookmarkEnd w:id="50"/>
+      <w:bookmarkEnd w:id="52"/>
     </w:p>
     <w:p/>
     <w:p>
@@ -6086,6 +6468,7 @@
         <w:rPr>
           <w:b/>
         </w:rPr>
+        <w:lastRenderedPageBreak/>
         <w:t>In Work … This section is not yet finished. More information will be added when practical tests have been conducted.</w:t>
       </w:r>
     </w:p>
@@ -6301,11 +6684,11 @@
       <w:pPr>
         <w:pStyle w:val="Heading2"/>
       </w:pPr>
-      <w:bookmarkStart w:id="51" w:name="_Toc367274101"/>
+      <w:bookmarkStart w:id="53" w:name="_Toc367867927"/>
       <w:r>
         <w:t>Mounting a host folder into the VM</w:t>
       </w:r>
-      <w:bookmarkEnd w:id="51"/>
+      <w:bookmarkEnd w:id="53"/>
     </w:p>
     <w:p>
       <w:r>
@@ -6330,7 +6713,6 @@
           <w:noProof/>
           <w:lang w:val="en-US"/>
         </w:rPr>
-        <w:lastRenderedPageBreak/>
         <w:drawing>
           <wp:inline distT="0" distB="0" distL="0" distR="0" wp14:anchorId="62C72942" wp14:editId="01AF737B">
             <wp:extent cx="2942282" cy="2018356"/>
@@ -6416,11 +6798,11 @@
       <w:pPr>
         <w:pStyle w:val="Heading2"/>
       </w:pPr>
-      <w:bookmarkStart w:id="52" w:name="_Toc367274102"/>
+      <w:bookmarkStart w:id="54" w:name="_Toc367867928"/>
       <w:r>
         <w:t>Handling larger database requirements</w:t>
       </w:r>
-      <w:bookmarkEnd w:id="52"/>
+      <w:bookmarkEnd w:id="54"/>
     </w:p>
     <w:p>
       <w:r>
@@ -6439,12 +6821,12 @@
       <w:pPr>
         <w:pStyle w:val="Heading1"/>
       </w:pPr>
-      <w:bookmarkStart w:id="53" w:name="_Toc367274103"/>
+      <w:bookmarkStart w:id="55" w:name="_Toc367867929"/>
       <w:r>
         <w:lastRenderedPageBreak/>
         <w:t>Upgrading the SPECCHIO System</w:t>
       </w:r>
-      <w:bookmarkEnd w:id="53"/>
+      <w:bookmarkEnd w:id="55"/>
     </w:p>
     <w:p>
       <w:r>
@@ -6462,21 +6844,21 @@
       <w:pPr>
         <w:pStyle w:val="Heading2"/>
       </w:pPr>
-      <w:bookmarkStart w:id="54" w:name="_Toc367274104"/>
+      <w:bookmarkStart w:id="56" w:name="_Toc367867930"/>
       <w:r>
         <w:t>Server and Client Software Upgrades</w:t>
       </w:r>
-      <w:bookmarkEnd w:id="54"/>
+      <w:bookmarkEnd w:id="56"/>
     </w:p>
     <w:p>
       <w:pPr>
         <w:pStyle w:val="Heading3"/>
       </w:pPr>
-      <w:bookmarkStart w:id="55" w:name="_Toc367274105"/>
+      <w:bookmarkStart w:id="57" w:name="_Toc367867931"/>
       <w:r>
         <w:t>Automatic Upgrade</w:t>
       </w:r>
-      <w:bookmarkEnd w:id="55"/>
+      <w:bookmarkEnd w:id="57"/>
     </w:p>
     <w:p>
       <w:r>
@@ -6569,14 +6951,27 @@
       <w:r>
         <w:t xml:space="preserve">Figure </w:t>
       </w:r>
-      <w:fldSimple w:instr=" SEQ Figure \* ARABIC ">
-        <w:r>
-          <w:rPr>
-            <w:noProof/>
-          </w:rPr>
-          <w:t>2</w:t>
-        </w:r>
-      </w:fldSimple>
+      <w:r>
+        <w:fldChar w:fldCharType="begin"/>
+      </w:r>
+      <w:r>
+        <w:instrText xml:space="preserve"> SEQ Figure \* ARABIC </w:instrText>
+      </w:r>
+      <w:r>
+        <w:fldChar w:fldCharType="separate"/>
+      </w:r>
+      <w:r>
+        <w:rPr>
+          <w:noProof/>
+        </w:rPr>
+        <w:t>2</w:t>
+      </w:r>
+      <w:r>
+        <w:rPr>
+          <w:noProof/>
+        </w:rPr>
+        <w:fldChar w:fldCharType="end"/>
+      </w:r>
       <w:r>
         <w:t>: SPECCHIO Software Update icon</w:t>
       </w:r>
@@ -6776,11 +7171,11 @@
       <w:pPr>
         <w:pStyle w:val="Heading3"/>
       </w:pPr>
-      <w:bookmarkStart w:id="56" w:name="_Toc367274106"/>
+      <w:bookmarkStart w:id="58" w:name="_Toc367867932"/>
       <w:r>
         <w:t>Manual Upgrade</w:t>
       </w:r>
-      <w:bookmarkEnd w:id="56"/>
+      <w:bookmarkEnd w:id="58"/>
     </w:p>
     <w:p>
       <w:r>
@@ -6921,14 +7316,27 @@
       <w:r>
         <w:t xml:space="preserve">Figure </w:t>
       </w:r>
-      <w:fldSimple w:instr=" SEQ Figure \* ARABIC ">
-        <w:r>
-          <w:rPr>
-            <w:noProof/>
-          </w:rPr>
-          <w:t>3</w:t>
-        </w:r>
-      </w:fldSimple>
+      <w:r>
+        <w:fldChar w:fldCharType="begin"/>
+      </w:r>
+      <w:r>
+        <w:instrText xml:space="preserve"> SEQ Figure \* ARABIC </w:instrText>
+      </w:r>
+      <w:r>
+        <w:fldChar w:fldCharType="separate"/>
+      </w:r>
+      <w:r>
+        <w:rPr>
+          <w:noProof/>
+        </w:rPr>
+        <w:t>3</w:t>
+      </w:r>
+      <w:r>
+        <w:rPr>
+          <w:noProof/>
+        </w:rPr>
+        <w:fldChar w:fldCharType="end"/>
+      </w:r>
       <w:r>
         <w:t>: Github SPECCHIO package page</w:t>
       </w:r>
@@ -7032,14 +7440,27 @@
       <w:r>
         <w:t xml:space="preserve">Figure </w:t>
       </w:r>
-      <w:fldSimple w:instr=" SEQ Figure \* ARABIC ">
-        <w:r>
-          <w:rPr>
-            <w:noProof/>
-          </w:rPr>
-          <w:t>4</w:t>
-        </w:r>
-      </w:fldSimple>
+      <w:r>
+        <w:fldChar w:fldCharType="begin"/>
+      </w:r>
+      <w:r>
+        <w:instrText xml:space="preserve"> SEQ Figure \* ARABIC </w:instrText>
+      </w:r>
+      <w:r>
+        <w:fldChar w:fldCharType="separate"/>
+      </w:r>
+      <w:r>
+        <w:rPr>
+          <w:noProof/>
+        </w:rPr>
+        <w:t>4</w:t>
+      </w:r>
+      <w:r>
+        <w:rPr>
+          <w:noProof/>
+        </w:rPr>
+        <w:fldChar w:fldCharType="end"/>
+      </w:r>
       <w:r>
         <w:t>: Location of the web service binary</w:t>
       </w:r>
@@ -7235,11 +7656,11 @@
       <w:pPr>
         <w:pStyle w:val="Heading2"/>
       </w:pPr>
-      <w:bookmarkStart w:id="57" w:name="_Toc367274107"/>
+      <w:bookmarkStart w:id="59" w:name="_Toc367867933"/>
       <w:r>
         <w:t>SPECCHIO Database Upgrades</w:t>
       </w:r>
-      <w:bookmarkEnd w:id="57"/>
+      <w:bookmarkEnd w:id="59"/>
     </w:p>
     <w:p>
       <w:pPr>
@@ -7348,6 +7769,10 @@
         <w:br/>
       </w:r>
       <w:r>
+        <w:rPr>
+          <w:noProof/>
+          <w:lang w:val="en-US"/>
+        </w:rPr>
         <w:drawing>
           <wp:inline distT="0" distB="0" distL="0" distR="0" wp14:anchorId="258E44B3" wp14:editId="5DEE3B1A">
             <wp:extent cx="3086100" cy="1450637"/>
@@ -7481,12 +7906,12 @@
         <w:pStyle w:val="Appendix1"/>
         <w:ind w:left="2835" w:hanging="1984"/>
       </w:pPr>
-      <w:bookmarkStart w:id="58" w:name="_Toc367274108"/>
+      <w:bookmarkStart w:id="60" w:name="_Toc367867934"/>
       <w:r>
         <w:lastRenderedPageBreak/>
         <w:t>Change History</w:t>
       </w:r>
-      <w:bookmarkEnd w:id="58"/>
+      <w:bookmarkEnd w:id="60"/>
     </w:p>
     <w:p>
       <w:pPr>
@@ -8175,6 +8600,86 @@
           </w:p>
         </w:tc>
       </w:tr>
+      <w:tr>
+        <w:tc>
+          <w:tcPr>
+            <w:tcW w:w="1591" w:type="dxa"/>
+          </w:tcPr>
+          <w:p>
+            <w:pPr>
+              <w:pStyle w:val="Body"/>
+              <w:ind w:left="0"/>
+              <w:rPr>
+                <w:lang w:val="en-US"/>
+              </w:rPr>
+            </w:pPr>
+            <w:r>
+              <w:rPr>
+                <w:lang w:val="en-US"/>
+              </w:rPr>
+              <w:t>23.9.2017</w:t>
+            </w:r>
+          </w:p>
+        </w:tc>
+        <w:tc>
+          <w:tcPr>
+            <w:tcW w:w="1276" w:type="dxa"/>
+          </w:tcPr>
+          <w:p>
+            <w:pPr>
+              <w:pStyle w:val="Body"/>
+              <w:ind w:left="0"/>
+              <w:rPr>
+                <w:lang w:val="en-US"/>
+              </w:rPr>
+            </w:pPr>
+            <w:r>
+              <w:rPr>
+                <w:lang w:val="en-US"/>
+              </w:rPr>
+              <w:t>3.3.0.</w:t>
+            </w:r>
+            <w:r>
+              <w:rPr>
+                <w:lang w:val="en-US"/>
+              </w:rPr>
+              <w:t>1</w:t>
+            </w:r>
+          </w:p>
+        </w:tc>
+        <w:tc>
+          <w:tcPr>
+            <w:tcW w:w="5244" w:type="dxa"/>
+          </w:tcPr>
+          <w:p>
+            <w:pPr>
+              <w:pStyle w:val="Body"/>
+              <w:ind w:left="0"/>
+              <w:rPr>
+                <w:lang w:val="en-US"/>
+              </w:rPr>
+            </w:pPr>
+            <w:r>
+              <w:rPr>
+                <w:lang w:val="en-US"/>
+              </w:rPr>
+              <w:t>Updated the specchio keystore to include certification of new SPECCHIO VM. Updated the description on how to create a user account</w:t>
+            </w:r>
+            <w:r>
+              <w:rPr>
+                <w:lang w:val="en-US"/>
+              </w:rPr>
+              <w:t xml:space="preserve"> and connect to the VM</w:t>
+            </w:r>
+            <w:r>
+              <w:rPr>
+                <w:lang w:val="en-US"/>
+              </w:rPr>
+              <w:t>.</w:t>
+            </w:r>
+          </w:p>
+        </w:tc>
+      </w:tr>
     </w:tbl>
     <w:p>
       <w:pPr>
@@ -8208,13 +8713,13 @@
         <w:pStyle w:val="Appendix1"/>
         <w:ind w:left="1843" w:hanging="1843"/>
       </w:pPr>
-      <w:bookmarkStart w:id="59" w:name="_Ref296183289"/>
-      <w:bookmarkStart w:id="60" w:name="_Toc367274109"/>
+      <w:bookmarkStart w:id="61" w:name="_Ref296183289"/>
+      <w:bookmarkStart w:id="62" w:name="_Toc367867935"/>
       <w:r>
         <w:lastRenderedPageBreak/>
         <w:t>Installing the Automatic Updating Script</w:t>
       </w:r>
-      <w:bookmarkEnd w:id="60"/>
+      <w:bookmarkEnd w:id="62"/>
     </w:p>
     <w:p>
       <w:pPr>
@@ -8896,13 +9401,13 @@
         <w:pStyle w:val="Appendix1"/>
         <w:ind w:left="1843" w:hanging="1843"/>
       </w:pPr>
-      <w:bookmarkStart w:id="61" w:name="_Toc367274110"/>
+      <w:bookmarkStart w:id="63" w:name="_Toc367867936"/>
       <w:r>
         <w:lastRenderedPageBreak/>
         <w:t>Bridged Networking under MacOS – Ethernet and WiFi</w:t>
       </w:r>
-      <w:bookmarkEnd w:id="59"/>
       <w:bookmarkEnd w:id="61"/>
+      <w:bookmarkEnd w:id="63"/>
     </w:p>
     <w:p/>
     <w:p>
@@ -9362,7 +9867,7 @@
       <w:rPr>
         <w:noProof/>
       </w:rPr>
-      <w:t>17.09.2017</w:t>
+      <w:t>24.09.2017</w:t>
     </w:r>
     <w:r>
       <w:rPr>
@@ -9393,7 +9898,7 @@
       <w:rPr>
         <w:noProof/>
       </w:rPr>
-      <w:t>3</w:t>
+      <w:t>21</w:t>
     </w:r>
     <w:r>
       <w:rPr>
@@ -15597,7 +16102,7 @@
 </file>
 
 <file path=customXml/itemProps1.xml><?xml version="1.0" encoding="utf-8"?>
-<ds:datastoreItem xmlns:ds="http://schemas.openxmlformats.org/officeDocument/2006/customXml" ds:itemID="{EEF11C41-013E-434E-934F-C9A25115324F}">
+<ds:datastoreItem xmlns:ds="http://schemas.openxmlformats.org/officeDocument/2006/customXml" ds:itemID="{7E16229B-E0B6-D240-AAF7-DA3476C934FE}">
   <ds:schemaRefs>
     <ds:schemaRef ds:uri="http://schemas.openxmlformats.org/officeDocument/2006/bibliography"/>
   </ds:schemaRefs>
@@ -15605,7 +16110,7 @@
 </file>
 
 <file path=customXml/itemProps2.xml><?xml version="1.0" encoding="utf-8"?>
-<ds:datastoreItem xmlns:ds="http://schemas.openxmlformats.org/officeDocument/2006/customXml" ds:itemID="{E5095FB1-3A96-5E4C-9990-7297F469C621}">
+<ds:datastoreItem xmlns:ds="http://schemas.openxmlformats.org/officeDocument/2006/customXml" ds:itemID="{4211C57F-11CB-4144-B48E-DE3B0B82811E}">
   <ds:schemaRefs>
     <ds:schemaRef ds:uri="http://schemas.openxmlformats.org/officeDocument/2006/bibliography"/>
   </ds:schemaRefs>

</xml_diff>